<commit_message>
fix AIC add BIC, change condition names in code; writing edits round 3
</commit_message>
<xml_diff>
--- a/Writing/Abstract_UDPV.docx
+++ b/Writing/Abstract_UDPV.docx
@@ -1,6 +1,6 @@
 
 <file path=word/document.xml><?xml version="1.0" encoding="utf-8"?>
-<w:document xmlns:wpc="http://schemas.microsoft.com/office/word/2010/wordprocessingCanvas" xmlns:cx="http://schemas.microsoft.com/office/drawing/2014/chartex" xmlns:cx1="http://schemas.microsoft.com/office/drawing/2015/9/8/chartex" xmlns:cx2="http://schemas.microsoft.com/office/drawing/2015/10/21/chartex" xmlns:cx3="http://schemas.microsoft.com/office/drawing/2016/5/9/chartex" xmlns:cx4="http://schemas.microsoft.com/office/drawing/2016/5/10/chartex" xmlns:cx5="http://schemas.microsoft.com/office/drawing/2016/5/11/chartex" xmlns:cx6="http://schemas.microsoft.com/office/drawing/2016/5/12/chartex" xmlns:cx7="http://schemas.microsoft.com/office/drawing/2016/5/13/chartex" xmlns:cx8="http://schemas.microsoft.com/office/drawing/2016/5/14/chartex" xmlns:mc="http://schemas.openxmlformats.org/markup-compatibility/2006" xmlns:aink="http://schemas.microsoft.com/office/drawing/2016/ink" xmlns:am3d="http://schemas.microsoft.com/office/drawing/2017/model3d" xmlns:o="urn:schemas-microsoft-com:office:office" xmlns:r="http://schemas.openxmlformats.org/officeDocument/2006/relationships" xmlns:m="http://schemas.openxmlformats.org/officeDocument/2006/math" xmlns:v="urn:schemas-microsoft-com:vml" xmlns:wp14="http://schemas.microsoft.com/office/word/2010/wordprocessingDrawing" xmlns:wp="http://schemas.openxmlformats.org/drawingml/2006/wordprocessingDrawing" xmlns:w10="urn:schemas-microsoft-com:office:word" xmlns:w="http://schemas.openxmlformats.org/wordprocessingml/2006/main" xmlns:w14="http://schemas.microsoft.com/office/word/2010/wordml" xmlns:w15="http://schemas.microsoft.com/office/word/2012/wordml" xmlns:w16cid="http://schemas.microsoft.com/office/word/2016/wordml/cid" xmlns:w16se="http://schemas.microsoft.com/office/word/2015/wordml/symex" xmlns:wpg="http://schemas.microsoft.com/office/word/2010/wordprocessingGroup" xmlns:wpi="http://schemas.microsoft.com/office/word/2010/wordprocessingInk" xmlns:wne="http://schemas.microsoft.com/office/word/2006/wordml" xmlns:wps="http://schemas.microsoft.com/office/word/2010/wordprocessingShape" mc:Ignorable="w14 w15 w16se w16cid wp14">
+<w:document xmlns:wpc="http://schemas.microsoft.com/office/word/2010/wordprocessingCanvas" xmlns:cx="http://schemas.microsoft.com/office/drawing/2014/chartex" xmlns:cx1="http://schemas.microsoft.com/office/drawing/2015/9/8/chartex" xmlns:cx2="http://schemas.microsoft.com/office/drawing/2015/10/21/chartex" xmlns:cx3="http://schemas.microsoft.com/office/drawing/2016/5/9/chartex" xmlns:cx4="http://schemas.microsoft.com/office/drawing/2016/5/10/chartex" xmlns:cx5="http://schemas.microsoft.com/office/drawing/2016/5/11/chartex" xmlns:cx6="http://schemas.microsoft.com/office/drawing/2016/5/12/chartex" xmlns:cx7="http://schemas.microsoft.com/office/drawing/2016/5/13/chartex" xmlns:cx8="http://schemas.microsoft.com/office/drawing/2016/5/14/chartex" xmlns:mc="http://schemas.openxmlformats.org/markup-compatibility/2006" xmlns:aink="http://schemas.microsoft.com/office/drawing/2016/ink" xmlns:am3d="http://schemas.microsoft.com/office/drawing/2017/model3d" xmlns:o="urn:schemas-microsoft-com:office:office" xmlns:r="http://schemas.openxmlformats.org/officeDocument/2006/relationships" xmlns:m="http://schemas.openxmlformats.org/officeDocument/2006/math" xmlns:v="urn:schemas-microsoft-com:vml" xmlns:wp14="http://schemas.microsoft.com/office/word/2010/wordprocessingDrawing" xmlns:wp="http://schemas.openxmlformats.org/drawingml/2006/wordprocessingDrawing" xmlns:w10="urn:schemas-microsoft-com:office:word" xmlns:w="http://schemas.openxmlformats.org/wordprocessingml/2006/main" xmlns:w14="http://schemas.microsoft.com/office/word/2010/wordml" xmlns:w15="http://schemas.microsoft.com/office/word/2012/wordml" xmlns:w16cex="http://schemas.microsoft.com/office/word/2018/wordml/cex" xmlns:w16cid="http://schemas.microsoft.com/office/word/2016/wordml/cid" xmlns:w16="http://schemas.microsoft.com/office/word/2018/wordml" xmlns:w16se="http://schemas.microsoft.com/office/word/2015/wordml/symex" xmlns:wpg="http://schemas.microsoft.com/office/word/2010/wordprocessingGroup" xmlns:wpi="http://schemas.microsoft.com/office/word/2010/wordprocessingInk" xmlns:wne="http://schemas.microsoft.com/office/word/2006/wordml" xmlns:wps="http://schemas.microsoft.com/office/word/2010/wordprocessingShape" mc:Ignorable="w14 w15 w16se w16cid w16 w16cex wp14">
   <w:body>
     <w:p>
       <w:r>
@@ -83,7 +83,15 @@
         <w:t xml:space="preserve"> in the direction of prior movements. </w:t>
       </w:r>
       <w:r>
-        <w:t>Previously, we observed a dose-response relationship with regard to the s</w:t>
+        <w:t xml:space="preserve">Previously, we observed a dose-response relationship </w:t>
+      </w:r>
+      <w:proofErr w:type="gramStart"/>
+      <w:r>
+        <w:t>with regard to</w:t>
+      </w:r>
+      <w:proofErr w:type="gramEnd"/>
+      <w:r>
+        <w:t xml:space="preserve"> the s</w:t>
       </w:r>
       <w:r>
         <w:t xml:space="preserve">tepping asymmetry participants practiced </w:t>
@@ -149,7 +157,15 @@
         <w:t xml:space="preserve">. One is a two-process model in which strategic corrections </w:t>
       </w:r>
       <w:r>
-        <w:t xml:space="preserve">drive the changes in behavior during training. In parallel, a low-level use-dependent bias develops based on the large explicitly-driven stepping asymmetries. </w:t>
+        <w:t xml:space="preserve">drive the changes in behavior during training. In parallel, a low-level use-dependent bias develops based on the large </w:t>
+      </w:r>
+      <w:proofErr w:type="gramStart"/>
+      <w:r>
+        <w:t>explicitly-driven</w:t>
+      </w:r>
+      <w:proofErr w:type="gramEnd"/>
+      <w:r>
+        <w:t xml:space="preserve"> stepping asymmetries. </w:t>
       </w:r>
       <w:r>
         <w:t xml:space="preserve">The other </w:t>
@@ -215,12 +231,7 @@
         <w:t xml:space="preserve"> locations</w:t>
       </w:r>
       <w:r>
-        <w:t xml:space="preserve"> were sampled from a n</w:t>
-      </w:r>
-      <w:bookmarkStart w:id="0" w:name="_GoBack"/>
-      <w:bookmarkEnd w:id="0"/>
-      <w:r>
-        <w:t xml:space="preserve">ormal distribution </w:t>
+        <w:t xml:space="preserve"> were sampled from a normal distribution </w:t>
       </w:r>
       <w:r>
         <w:t xml:space="preserve">with a mean of </w:t>
@@ -283,6 +294,50 @@
         <w:t xml:space="preserve"> clinicians important parameters of gait training through use-dependent processes.</w:t>
       </w:r>
     </w:p>
+    <w:p/>
+    <w:p>
+      <w:r>
+        <w:br w:type="page"/>
+      </w:r>
+    </w:p>
+    <w:p>
+      <w:pPr>
+        <w:rPr>
+          <w:b/>
+          <w:bCs/>
+          <w:u w:val="single"/>
+        </w:rPr>
+      </w:pPr>
+      <w:r>
+        <w:rPr>
+          <w:b/>
+          <w:bCs/>
+          <w:u w:val="single"/>
+        </w:rPr>
+        <w:lastRenderedPageBreak/>
+        <w:t>Abstract:</w:t>
+      </w:r>
+    </w:p>
+    <w:p>
+      <w:r>
+        <w:t>Repetition is an essential component of practice and skill development. While walking is a naturally repetitive task, it has rarely been used to study repetition-based learning processes such as use-dependent learning. Use-dependent learning biases future movements in the direction of prior movements. Recent work in locomotion demonstrates repetitive walking with a stepping length asymmetry (i.e. a limp) produces a bias in the practiced direction when participants were asked to walk normally. Since humans frequently have walk in a variety of different settings requiring changes in gait parameters,</w:t>
+      </w:r>
+      <w:r>
+        <w:t xml:space="preserve"> </w:t>
+      </w:r>
+      <w:r>
+        <w:t xml:space="preserve">we ask the question of how environmental stability affects use-dependent learning in locomotion. First, we compared two computational models that make dissociable predictions regarding the effects of consistency during learning on the use-dependent process. One is a two-process model in which strategic corrections drive the changes in behavior during training. In parallel, a low-level use-dependent bias develops based on the large explicitly driven stepping asymmetries. The other model is a Bayesian model of use-dependent biases which predicts the location of the future step asymmetry targets based on the averaging of the prior distribution of targets and a likelihood of all possible target locations. In a series of simulations, we show that the two-process model predicts similar aftereffects regardless of variability in target distribution while the Bayesian model predicts a smaller aftereffect with greater amounts of variability in the target distribution. We obtained the most likely parameter values for each model by fitting each model to bootstrapped samples of previously collected data. We are submitting this study as a registered report and plan to perform model comparison using the empirical </w:t>
+      </w:r>
+      <w:proofErr w:type="gramStart"/>
+      <w:r>
+        <w:t>data</w:t>
+      </w:r>
+      <w:proofErr w:type="gramEnd"/>
+      <w:r>
+        <w:t xml:space="preserve"> we collect to answer this question. </w:t>
+      </w:r>
+    </w:p>
+    <w:p/>
     <w:sectPr>
       <w:pgSz w:w="12240" w:h="15840"/>
       <w:pgMar w:top="1440" w:right="1440" w:bottom="1440" w:left="1440" w:header="720" w:footer="720" w:gutter="0"/>
@@ -294,7 +349,7 @@
 </file>
 
 <file path=word/styles.xml><?xml version="1.0" encoding="utf-8"?>
-<w:styles xmlns:mc="http://schemas.openxmlformats.org/markup-compatibility/2006" xmlns:r="http://schemas.openxmlformats.org/officeDocument/2006/relationships" xmlns:w="http://schemas.openxmlformats.org/wordprocessingml/2006/main" xmlns:w14="http://schemas.microsoft.com/office/word/2010/wordml" xmlns:w15="http://schemas.microsoft.com/office/word/2012/wordml" xmlns:w16cid="http://schemas.microsoft.com/office/word/2016/wordml/cid" xmlns:w16se="http://schemas.microsoft.com/office/word/2015/wordml/symex" mc:Ignorable="w14 w15 w16se w16cid">
+<w:styles xmlns:mc="http://schemas.openxmlformats.org/markup-compatibility/2006" xmlns:r="http://schemas.openxmlformats.org/officeDocument/2006/relationships" xmlns:w="http://schemas.openxmlformats.org/wordprocessingml/2006/main" xmlns:w14="http://schemas.microsoft.com/office/word/2010/wordml" xmlns:w15="http://schemas.microsoft.com/office/word/2012/wordml" xmlns:w16cex="http://schemas.microsoft.com/office/word/2018/wordml/cex" xmlns:w16cid="http://schemas.microsoft.com/office/word/2016/wordml/cid" xmlns:w16="http://schemas.microsoft.com/office/word/2018/wordml" xmlns:w16se="http://schemas.microsoft.com/office/word/2015/wordml/symex" mc:Ignorable="w14 w15 w16se w16cid w16 w16cex">
   <w:docDefaults>
     <w:rPrDefault>
       <w:rPr>

</xml_diff>